<commit_message>
merge with my website on centennial server
</commit_message>
<xml_diff>
--- a/myMobileSite/Style Guide Mobile.docx
+++ b/myMobileSite/Style Guide Mobile.docx
@@ -1492,13 +1492,242 @@
     </w:p>
     <w:p/>
     <w:p>
-      <w:r>
-        <w:t>The website is created with a goal to provide access to p</w:t>
+      <w:pPr>
+        <w:pStyle w:val="Heading2"/>
+      </w:pPr>
+      <w:r>
+        <w:t>Important!</w:t>
+      </w:r>
+    </w:p>
+    <w:p>
+      <w:r>
+        <w:t>Link to the website: studentweb.cencol.ca/</w:t>
+      </w:r>
+      <w:proofErr w:type="spellStart"/>
+      <w:r>
+        <w:t>lartyukh</w:t>
+      </w:r>
+      <w:proofErr w:type="spellEnd"/>
+    </w:p>
+    <w:p>
+      <w:r>
+        <w:t>From there click on the link for the desktop version</w:t>
+      </w:r>
+    </w:p>
+    <w:p>
+      <w:r>
+        <w:rPr>
+          <w:noProof/>
+          <w:lang w:val="en-CA" w:eastAsia="en-CA"/>
+        </w:rPr>
+        <mc:AlternateContent>
+          <mc:Choice Requires="wps">
+            <w:drawing>
+              <wp:anchor distT="0" distB="0" distL="114300" distR="114300" simplePos="0" relativeHeight="251663872" behindDoc="0" locked="0" layoutInCell="1" allowOverlap="1">
+                <wp:simplePos x="0" y="0"/>
+                <wp:positionH relativeFrom="column">
+                  <wp:posOffset>1609725</wp:posOffset>
+                </wp:positionH>
+                <wp:positionV relativeFrom="paragraph">
+                  <wp:posOffset>575945</wp:posOffset>
+                </wp:positionV>
+                <wp:extent cx="857250" cy="619125"/>
+                <wp:effectExtent l="38100" t="0" r="19050" b="47625"/>
+                <wp:wrapNone/>
+                <wp:docPr id="4" name="Straight Arrow Connector 4"/>
+                <wp:cNvGraphicFramePr/>
+                <a:graphic xmlns:a="http://schemas.openxmlformats.org/drawingml/2006/main">
+                  <a:graphicData uri="http://schemas.microsoft.com/office/word/2010/wordprocessingShape">
+                    <wps:wsp>
+                      <wps:cNvCnPr/>
+                      <wps:spPr>
+                        <a:xfrm flipH="1">
+                          <a:off x="0" y="0"/>
+                          <a:ext cx="857250" cy="619125"/>
+                        </a:xfrm>
+                        <a:prstGeom prst="straightConnector1">
+                          <a:avLst/>
+                        </a:prstGeom>
+                        <a:ln>
+                          <a:tailEnd type="triangle"/>
+                        </a:ln>
+                      </wps:spPr>
+                      <wps:style>
+                        <a:lnRef idx="1">
+                          <a:schemeClr val="accent1"/>
+                        </a:lnRef>
+                        <a:fillRef idx="0">
+                          <a:schemeClr val="accent1"/>
+                        </a:fillRef>
+                        <a:effectRef idx="0">
+                          <a:schemeClr val="accent1"/>
+                        </a:effectRef>
+                        <a:fontRef idx="minor">
+                          <a:schemeClr val="tx1"/>
+                        </a:fontRef>
+                      </wps:style>
+                      <wps:bodyPr/>
+                    </wps:wsp>
+                  </a:graphicData>
+                </a:graphic>
+              </wp:anchor>
+            </w:drawing>
+          </mc:Choice>
+          <mc:Fallback>
+            <w:pict>
+              <v:shapetype w14:anchorId="5865E068" id="_x0000_t32" coordsize="21600,21600" o:spt="32" o:oned="t" path="m,l21600,21600e" filled="f">
+                <v:path arrowok="t" fillok="f" o:connecttype="none"/>
+                <o:lock v:ext="edit" shapetype="t"/>
+              </v:shapetype>
+              <v:shape id="Straight Arrow Connector 4" o:spid="_x0000_s1026" type="#_x0000_t32" style="position:absolute;margin-left:126.75pt;margin-top:45.35pt;width:67.5pt;height:48.75pt;flip:x;z-index:251663872;visibility:visible;mso-wrap-style:square;mso-wrap-distance-left:9pt;mso-wrap-distance-top:0;mso-wrap-distance-right:9pt;mso-wrap-distance-bottom:0;mso-position-horizontal:absolute;mso-position-horizontal-relative:text;mso-position-vertical:absolute;mso-position-vertical-relative:text" o:gfxdata="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" strokecolor="#4579b8 [3044]">
+                <v:stroke endarrow="block"/>
+              </v:shape>
+            </w:pict>
+          </mc:Fallback>
+        </mc:AlternateContent>
+      </w:r>
+      <w:r>
+        <w:rPr>
+          <w:noProof/>
+          <w:lang w:val="en-CA" w:eastAsia="en-CA"/>
+        </w:rPr>
+        <mc:AlternateContent>
+          <mc:Choice Requires="wps">
+            <w:drawing>
+              <wp:anchor distT="45720" distB="45720" distL="114300" distR="114300" simplePos="0" relativeHeight="251662848" behindDoc="0" locked="0" layoutInCell="1" allowOverlap="1">
+                <wp:simplePos x="0" y="0"/>
+                <wp:positionH relativeFrom="column">
+                  <wp:posOffset>2418715</wp:posOffset>
+                </wp:positionH>
+                <wp:positionV relativeFrom="paragraph">
+                  <wp:posOffset>185420</wp:posOffset>
+                </wp:positionV>
+                <wp:extent cx="2657475" cy="1404620"/>
+                <wp:effectExtent l="0" t="0" r="28575" b="21590"/>
+                <wp:wrapSquare wrapText="bothSides"/>
+                <wp:docPr id="217" name="Text Box 2"/>
+                <wp:cNvGraphicFramePr>
+                  <a:graphicFrameLocks xmlns:a="http://schemas.openxmlformats.org/drawingml/2006/main"/>
+                </wp:cNvGraphicFramePr>
+                <a:graphic xmlns:a="http://schemas.openxmlformats.org/drawingml/2006/main">
+                  <a:graphicData uri="http://schemas.microsoft.com/office/word/2010/wordprocessingShape">
+                    <wps:wsp>
+                      <wps:cNvSpPr txBox="1">
+                        <a:spLocks noChangeArrowheads="1"/>
+                      </wps:cNvSpPr>
+                      <wps:spPr bwMode="auto">
+                        <a:xfrm>
+                          <a:off x="0" y="0"/>
+                          <a:ext cx="2657475" cy="1404620"/>
+                        </a:xfrm>
+                        <a:prstGeom prst="rect">
+                          <a:avLst/>
+                        </a:prstGeom>
+                        <a:solidFill>
+                          <a:srgbClr val="FFFFFF"/>
+                        </a:solidFill>
+                        <a:ln w="9525">
+                          <a:solidFill>
+                            <a:srgbClr val="000000"/>
+                          </a:solidFill>
+                          <a:miter lim="800000"/>
+                          <a:headEnd/>
+                          <a:tailEnd/>
+                        </a:ln>
+                      </wps:spPr>
+                      <wps:txbx>
+                        <w:txbxContent>
+                          <w:p>
+                            <w:r>
+                              <w:t>Use this link to go to the desktop version of the website. It will redirect you to mobile website if you are using a mobile device</w:t>
+                            </w:r>
+                          </w:p>
+                        </w:txbxContent>
+                      </wps:txbx>
+                      <wps:bodyPr rot="0" vert="horz" wrap="square" lIns="91440" tIns="45720" rIns="91440" bIns="45720" anchor="t" anchorCtr="0">
+                        <a:spAutoFit/>
+                      </wps:bodyPr>
+                    </wps:wsp>
+                  </a:graphicData>
+                </a:graphic>
+                <wp14:sizeRelH relativeFrom="margin">
+                  <wp14:pctWidth>0</wp14:pctWidth>
+                </wp14:sizeRelH>
+                <wp14:sizeRelV relativeFrom="margin">
+                  <wp14:pctHeight>20000</wp14:pctHeight>
+                </wp14:sizeRelV>
+              </wp:anchor>
+            </w:drawing>
+          </mc:Choice>
+          <mc:Fallback>
+            <w:pict>
+              <v:shapetype id="_x0000_t202" coordsize="21600,21600" o:spt="202" path="m,l,21600r21600,l21600,xe">
+                <v:stroke joinstyle="miter"/>
+                <v:path gradientshapeok="t" o:connecttype="rect"/>
+              </v:shapetype>
+              <v:shape id="Text Box 2" o:spid="_x0000_s1026" type="#_x0000_t202" style="position:absolute;margin-left:190.45pt;margin-top:14.6pt;width:209.25pt;height:110.6pt;z-index:251662848;visibility:visible;mso-wrap-style:square;mso-width-percent:0;mso-height-percent:200;mso-wrap-distance-left:9pt;mso-wrap-distance-top:3.6pt;mso-wrap-distance-right:9pt;mso-wrap-distance-bottom:3.6pt;mso-position-horizontal:absolute;mso-position-horizontal-relative:text;mso-position-vertical:absolute;mso-position-vertical-relative:text;mso-width-percent:0;mso-height-percent:200;mso-width-relative:margin;mso-height-relative:margin;v-text-anchor:top" o:gfxdata="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">
+                <v:textbox style="mso-fit-shape-to-text:t">
+                  <w:txbxContent>
+                    <w:p>
+                      <w:r>
+                        <w:t>Use this link to go to the desktop version of the website. It will redirect you to mobile website if you are using a mobile device</w:t>
+                      </w:r>
+                    </w:p>
+                  </w:txbxContent>
+                </v:textbox>
+                <w10:wrap type="square"/>
+              </v:shape>
+            </w:pict>
+          </mc:Fallback>
+        </mc:AlternateContent>
+      </w:r>
+      <w:r>
+        <w:rPr>
+          <w:noProof/>
+          <w:lang w:val="en-CA" w:eastAsia="en-CA"/>
+        </w:rPr>
+        <w:drawing>
+          <wp:inline distT="0" distB="0" distL="0" distR="0" wp14:anchorId="248D7D38" wp14:editId="1F132EDA">
+            <wp:extent cx="1685925" cy="1463605"/>
+            <wp:effectExtent l="0" t="0" r="0" b="3810"/>
+            <wp:docPr id="2" name="Picture 2"/>
+            <wp:cNvGraphicFramePr>
+              <a:graphicFrameLocks xmlns:a="http://schemas.openxmlformats.org/drawingml/2006/main" noChangeAspect="1"/>
+            </wp:cNvGraphicFramePr>
+            <a:graphic xmlns:a="http://schemas.openxmlformats.org/drawingml/2006/main">
+              <a:graphicData uri="http://schemas.openxmlformats.org/drawingml/2006/picture">
+                <pic:pic xmlns:pic="http://schemas.openxmlformats.org/drawingml/2006/picture">
+                  <pic:nvPicPr>
+                    <pic:cNvPr id="1" name=""/>
+                    <pic:cNvPicPr/>
+                  </pic:nvPicPr>
+                  <pic:blipFill>
+                    <a:blip r:embed="rId10"/>
+                    <a:stretch>
+                      <a:fillRect/>
+                    </a:stretch>
+                  </pic:blipFill>
+                  <pic:spPr>
+                    <a:xfrm>
+                      <a:off x="0" y="0"/>
+                      <a:ext cx="1703071" cy="1478490"/>
+                    </a:xfrm>
+                    <a:prstGeom prst="rect">
+                      <a:avLst/>
+                    </a:prstGeom>
+                  </pic:spPr>
+                </pic:pic>
+              </a:graphicData>
+            </a:graphic>
+          </wp:inline>
+        </w:drawing>
       </w:r>
       <w:bookmarkStart w:id="1" w:name="_GoBack"/>
       <w:bookmarkEnd w:id="1"/>
-      <w:r>
-        <w:t>otential employers and other interested parties to information about work I have done.</w:t>
+    </w:p>
+    <w:p>
+      <w:r>
+        <w:t>The website is created with a goal to provide access to potential employers and other interested parties to information about work I have done.</w:t>
       </w:r>
     </w:p>
     <w:p>
@@ -1657,6 +1886,7 @@
     <w:p/>
     <w:p>
       <w:r>
+        <w:lastRenderedPageBreak/>
         <w:br w:type="page"/>
       </w:r>
     </w:p>
@@ -2126,19 +2356,11 @@
           </mc:Choice>
           <mc:Fallback>
             <w:pict>
-              <v:group w14:anchorId="36DEB4D0" id="Group 300" o:spid="_x0000_s1026" style="position:absolute;margin-left:0;margin-top:35.3pt;width:483.85pt;height:167.4pt;z-index:251658752;mso-width-relative:margin" coordorigin="3083" coordsize="61451,21261" o:gfxdata="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">
-                <v:shapetype id="_x0000_t32" coordsize="21600,21600" o:spt="32" o:oned="t" path="m,l21600,21600e" filled="f">
-                  <v:path arrowok="t" fillok="f" o:connecttype="none"/>
-                  <o:lock v:ext="edit" shapetype="t"/>
-                </v:shapetype>
-                <v:shape id="Straight Arrow Connector 301" o:spid="_x0000_s1027" type="#_x0000_t32" style="position:absolute;left:4359;top:637;width:5741;height:12334;flip:y;visibility:visible;mso-wrap-style:square" o:connectortype="straight" o:gfxdata="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" strokecolor="#9bbb59 [3206]">
+              <v:group w14:anchorId="36DEB4D0" id="Group 300" o:spid="_x0000_s1027" style="position:absolute;margin-left:0;margin-top:35.3pt;width:483.85pt;height:167.4pt;z-index:251658752;mso-width-relative:margin" coordorigin="3083" coordsize="61451,21261" o:gfxdata="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">
+                <v:shape id="Straight Arrow Connector 301" o:spid="_x0000_s1028" type="#_x0000_t32" style="position:absolute;left:4359;top:637;width:5741;height:12334;flip:y;visibility:visible;mso-wrap-style:square" o:connectortype="straight" o:gfxdata="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" strokecolor="#9bbb59 [3206]">
                   <v:stroke endarrow="open"/>
                 </v:shape>
-                <v:shapetype id="_x0000_t202" coordsize="21600,21600" o:spt="202" path="m,l,21600r21600,l21600,xe">
-                  <v:stroke joinstyle="miter"/>
-                  <v:path gradientshapeok="t" o:connecttype="rect"/>
-                </v:shapetype>
-                <v:shape id="Text Box 2" o:spid="_x0000_s1028" type="#_x0000_t202" style="position:absolute;left:3083;top:13184;width:10096;height:8077;visibility:visible;mso-wrap-style:square;v-text-anchor:top" o:gfxdata="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">
+                <v:shape id="_x0000_s1029" type="#_x0000_t202" style="position:absolute;left:3083;top:13184;width:10096;height:8077;visibility:visible;mso-wrap-style:square;v-text-anchor:top" o:gfxdata="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">
                   <v:textbox>
                     <w:txbxContent>
                       <w:p>
@@ -2149,22 +2371,22 @@
                     </w:txbxContent>
                   </v:textbox>
                 </v:shape>
-                <v:shape id="Straight Arrow Connector 310" o:spid="_x0000_s1029" type="#_x0000_t32" style="position:absolute;left:4359;top:637;width:18389;height:12440;flip:y;visibility:visible;mso-wrap-style:square" o:connectortype="straight" o:gfxdata="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" strokecolor="#9bbb59 [3206]">
+                <v:shape id="Straight Arrow Connector 310" o:spid="_x0000_s1030" type="#_x0000_t32" style="position:absolute;left:4359;top:637;width:18389;height:12440;flip:y;visibility:visible;mso-wrap-style:square" o:connectortype="straight" o:gfxdata="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" strokecolor="#9bbb59 [3206]">
                   <v:stroke endarrow="open"/>
                 </v:shape>
-                <v:shape id="Straight Arrow Connector 312" o:spid="_x0000_s1030" type="#_x0000_t32" style="position:absolute;left:21052;width:10617;height:12223;flip:y;visibility:visible;mso-wrap-style:square" o:connectortype="straight" o:gfxdata="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" strokecolor="#9bbb59 [3206]">
+                <v:shape id="Straight Arrow Connector 312" o:spid="_x0000_s1031" type="#_x0000_t32" style="position:absolute;left:21052;width:10617;height:12223;flip:y;visibility:visible;mso-wrap-style:square" o:connectortype="straight" o:gfxdata="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" strokecolor="#9bbb59 [3206]">
                   <v:stroke endarrow="open"/>
                 </v:shape>
-                <v:shape id="Straight Arrow Connector 313" o:spid="_x0000_s1031" type="#_x0000_t32" style="position:absolute;left:34236;width:5413;height:9143;flip:y;visibility:visible;mso-wrap-style:square" o:connectortype="straight" o:gfxdata="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" strokecolor="#9bbb59 [3206]">
+                <v:shape id="Straight Arrow Connector 313" o:spid="_x0000_s1032" type="#_x0000_t32" style="position:absolute;left:34236;width:5413;height:9143;flip:y;visibility:visible;mso-wrap-style:square" o:connectortype="straight" o:gfxdata="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" strokecolor="#9bbb59 [3206]">
                   <v:stroke endarrow="open"/>
                 </v:shape>
-                <v:shape id="Straight Arrow Connector 315" o:spid="_x0000_s1032" type="#_x0000_t32" style="position:absolute;left:47527;width:0;height:10414;flip:y;visibility:visible;mso-wrap-style:square" o:connectortype="straight" o:gfxdata="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" strokecolor="#9bbb59 [3206]">
+                <v:shape id="Straight Arrow Connector 315" o:spid="_x0000_s1033" type="#_x0000_t32" style="position:absolute;left:47527;width:0;height:10414;flip:y;visibility:visible;mso-wrap-style:square" o:connectortype="straight" o:gfxdata="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" strokecolor="#9bbb59 [3206]">
                   <v:stroke endarrow="open"/>
                 </v:shape>
-                <v:shape id="Straight Arrow Connector 316" o:spid="_x0000_s1033" type="#_x0000_t32" style="position:absolute;left:53907;top:637;width:5328;height:10418;flip:x y;visibility:visible;mso-wrap-style:square" o:connectortype="straight" o:gfxdata="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" strokecolor="#9bbb59 [3206]">
+                <v:shape id="Straight Arrow Connector 316" o:spid="_x0000_s1034" type="#_x0000_t32" style="position:absolute;left:53907;top:637;width:5328;height:10418;flip:x y;visibility:visible;mso-wrap-style:square" o:connectortype="straight" o:gfxdata="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" strokecolor="#9bbb59 [3206]">
                   <v:stroke endarrow="open"/>
                 </v:shape>
-                <v:shape id="Text Box 2" o:spid="_x0000_s1034" type="#_x0000_t202" style="position:absolute;left:16267;top:12440;width:10097;height:8077;visibility:visible;mso-wrap-style:square;v-text-anchor:top" o:gfxdata="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">
+                <v:shape id="_x0000_s1035" type="#_x0000_t202" style="position:absolute;left:16267;top:12440;width:10097;height:8077;visibility:visible;mso-wrap-style:square;v-text-anchor:top" o:gfxdata="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">
                   <v:textbox>
                     <w:txbxContent>
                       <w:p>
@@ -2175,7 +2397,7 @@
                     </w:txbxContent>
                   </v:textbox>
                 </v:shape>
-                <v:shape id="Text Box 2" o:spid="_x0000_s1035" type="#_x0000_t202" style="position:absolute;left:28920;top:9250;width:10097;height:8077;visibility:visible;mso-wrap-style:square;v-text-anchor:top" o:gfxdata="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">
+                <v:shape id="_x0000_s1036" type="#_x0000_t202" style="position:absolute;left:28920;top:9250;width:10097;height:8077;visibility:visible;mso-wrap-style:square;v-text-anchor:top" o:gfxdata="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">
                   <v:textbox>
                     <w:txbxContent>
                       <w:p>
@@ -2186,7 +2408,7 @@
                     </w:txbxContent>
                   </v:textbox>
                 </v:shape>
-                <v:shape id="Text Box 2" o:spid="_x0000_s1036" type="#_x0000_t202" style="position:absolute;left:43168;top:10419;width:10096;height:8078;visibility:visible;mso-wrap-style:square;v-text-anchor:top" o:gfxdata="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">
+                <v:shape id="_x0000_s1037" type="#_x0000_t202" style="position:absolute;left:43168;top:10419;width:10096;height:8078;visibility:visible;mso-wrap-style:square;v-text-anchor:top" o:gfxdata="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">
                   <v:textbox>
                     <w:txbxContent>
                       <w:p>
@@ -2197,7 +2419,7 @@
                     </w:txbxContent>
                   </v:textbox>
                 </v:shape>
-                <v:shape id="Text Box 2" o:spid="_x0000_s1037" type="#_x0000_t202" style="position:absolute;left:54438;top:10738;width:10097;height:8078;visibility:visible;mso-wrap-style:square;v-text-anchor:top" o:gfxdata="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">
+                <v:shape id="_x0000_s1038" type="#_x0000_t202" style="position:absolute;left:54438;top:10738;width:10097;height:8078;visibility:visible;mso-wrap-style:square;v-text-anchor:top" o:gfxdata="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">
                   <v:textbox>
                     <w:txbxContent>
                       <w:p>
@@ -2234,7 +2456,7 @@
                     <pic:cNvPicPr/>
                   </pic:nvPicPr>
                   <pic:blipFill>
-                    <a:blip r:embed="rId10"/>
+                    <a:blip r:embed="rId11"/>
                     <a:stretch>
                       <a:fillRect/>
                     </a:stretch>
@@ -2399,11 +2621,11 @@
           </mc:Choice>
           <mc:Fallback>
             <w:pict>
-              <v:group w14:anchorId="7B892308" id="Group 321" o:spid="_x0000_s1038" style="position:absolute;margin-left:154.85pt;margin-top:4pt;width:195.9pt;height:1in;z-index:251660800" coordsize="24880,9144" o:gfxdata="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">
-                <v:shape id="Straight Arrow Connector 322" o:spid="_x0000_s1039" type="#_x0000_t32" style="position:absolute;top:5422;width:8915;height:0;flip:x;visibility:visible;mso-wrap-style:square" o:connectortype="straight" o:gfxdata="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" strokecolor="#9bbb59 [3206]">
+              <v:group w14:anchorId="7B892308" id="Group 321" o:spid="_x0000_s1039" style="position:absolute;margin-left:154.85pt;margin-top:4pt;width:195.9pt;height:1in;z-index:251660800" coordsize="24880,9144" o:gfxdata="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">
+                <v:shape id="Straight Arrow Connector 322" o:spid="_x0000_s1040" type="#_x0000_t32" style="position:absolute;top:5422;width:8915;height:0;flip:x;visibility:visible;mso-wrap-style:square" o:connectortype="straight" o:gfxdata="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" strokecolor="#9bbb59 [3206]">
                   <v:stroke endarrow="open"/>
                 </v:shape>
-                <v:shape id="Text Box 323" o:spid="_x0000_s1040" type="#_x0000_t202" style="position:absolute;left:8931;width:15949;height:9144;visibility:visible;mso-wrap-style:square;v-text-anchor:top" o:gfxdata="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" fillcolor="white [3201]" strokeweight=".5pt">
+                <v:shape id="Text Box 323" o:spid="_x0000_s1041" type="#_x0000_t202" style="position:absolute;left:8931;width:15949;height:9144;visibility:visible;mso-wrap-style:square;v-text-anchor:top" o:gfxdata="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" fillcolor="white [3201]" strokeweight=".5pt">
                   <v:textbox>
                     <w:txbxContent>
                       <w:p>
@@ -2440,7 +2662,7 @@
                     <pic:cNvPicPr/>
                   </pic:nvPicPr>
                   <pic:blipFill>
-                    <a:blip r:embed="rId11"/>
+                    <a:blip r:embed="rId12"/>
                     <a:stretch>
                       <a:fillRect/>
                     </a:stretch>
@@ -2937,11 +3159,11 @@
           </mc:Choice>
           <mc:Fallback>
             <w:pict>
-              <v:group w14:anchorId="242B1391" id="Group 19" o:spid="_x0000_s1041" style="position:absolute;margin-left:0;margin-top:31.1pt;width:470.15pt;height:171.9pt;z-index:251654656;mso-width-relative:margin;mso-height-relative:margin" coordorigin="3083,-571" coordsize="59706,21833" o:gfxdata="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">
-                <v:shape id="Straight Arrow Connector 8" o:spid="_x0000_s1042" type="#_x0000_t32" style="position:absolute;left:4359;top:637;width:5741;height:12334;flip:y;visibility:visible;mso-wrap-style:square" o:connectortype="straight" o:gfxdata="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" strokecolor="#9bbb59 [3206]">
+              <v:group w14:anchorId="242B1391" id="Group 19" o:spid="_x0000_s1042" style="position:absolute;margin-left:0;margin-top:31.1pt;width:470.15pt;height:171.9pt;z-index:251654656;mso-width-relative:margin;mso-height-relative:margin" coordorigin="3083,-571" coordsize="59706,21833" o:gfxdata="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">
+                <v:shape id="Straight Arrow Connector 8" o:spid="_x0000_s1043" type="#_x0000_t32" style="position:absolute;left:4359;top:637;width:5741;height:12334;flip:y;visibility:visible;mso-wrap-style:square" o:connectortype="straight" o:gfxdata="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" strokecolor="#9bbb59 [3206]">
                   <v:stroke endarrow="open"/>
                 </v:shape>
-                <v:shape id="Text Box 2" o:spid="_x0000_s1043" type="#_x0000_t202" style="position:absolute;left:3083;top:13184;width:10096;height:8077;visibility:visible;mso-wrap-style:square;v-text-anchor:top" o:gfxdata="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">
+                <v:shape id="_x0000_s1044" type="#_x0000_t202" style="position:absolute;left:3083;top:13184;width:10096;height:8077;visibility:visible;mso-wrap-style:square;v-text-anchor:top" o:gfxdata="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">
                   <v:textbox>
                     <w:txbxContent>
                       <w:p>
@@ -2958,19 +3180,19 @@
                     </w:txbxContent>
                   </v:textbox>
                 </v:shape>
-                <v:shape id="Straight Arrow Connector 10" o:spid="_x0000_s1044" type="#_x0000_t32" style="position:absolute;left:27001;top:9048;width:4338;height:4146;flip:x y;visibility:visible;mso-wrap-style:square" o:connectortype="straight" o:gfxdata="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" strokecolor="#9bbb59 [3206]">
+                <v:shape id="Straight Arrow Connector 10" o:spid="_x0000_s1045" type="#_x0000_t32" style="position:absolute;left:27001;top:9048;width:4338;height:4146;flip:x y;visibility:visible;mso-wrap-style:square" o:connectortype="straight" o:gfxdata="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" strokecolor="#9bbb59 [3206]">
                   <v:stroke endarrow="open"/>
                 </v:shape>
-                <v:shape id="Straight Arrow Connector 11" o:spid="_x0000_s1045" type="#_x0000_t32" style="position:absolute;left:14916;top:9048;width:5048;height:3820;flip:x y;visibility:visible;mso-wrap-style:square" o:connectortype="straight" o:gfxdata="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" strokecolor="#9bbb59 [3206]">
+                <v:shape id="Straight Arrow Connector 11" o:spid="_x0000_s1046" type="#_x0000_t32" style="position:absolute;left:14916;top:9048;width:5048;height:3820;flip:x y;visibility:visible;mso-wrap-style:square" o:connectortype="straight" o:gfxdata="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" strokecolor="#9bbb59 [3206]">
                   <v:stroke endarrow="open"/>
                 </v:shape>
-                <v:shape id="Straight Arrow Connector 12" o:spid="_x0000_s1046" type="#_x0000_t32" style="position:absolute;left:22952;top:-571;width:22136;height:10990;flip:x y;visibility:visible;mso-wrap-style:square" o:connectortype="straight" o:gfxdata="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" strokecolor="#9bbb59 [3206]">
+                <v:shape id="Straight Arrow Connector 12" o:spid="_x0000_s1047" type="#_x0000_t32" style="position:absolute;left:22952;top:-571;width:22136;height:10990;flip:x y;visibility:visible;mso-wrap-style:square" o:connectortype="straight" o:gfxdata="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" strokecolor="#9bbb59 [3206]">
                   <v:stroke endarrow="open"/>
                 </v:shape>
-                <v:shape id="Straight Arrow Connector 13" o:spid="_x0000_s1047" type="#_x0000_t32" style="position:absolute;left:33964;top:476;width:25269;height:10578;flip:x y;visibility:visible;mso-wrap-style:square" o:connectortype="straight" o:gfxdata="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" strokecolor="#9bbb59 [3206]">
+                <v:shape id="Straight Arrow Connector 13" o:spid="_x0000_s1048" type="#_x0000_t32" style="position:absolute;left:33964;top:476;width:25269;height:10578;flip:x y;visibility:visible;mso-wrap-style:square" o:connectortype="straight" o:gfxdata="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" strokecolor="#9bbb59 [3206]">
                   <v:stroke endarrow="open"/>
                 </v:shape>
-                <v:shape id="Text Box 2" o:spid="_x0000_s1048" type="#_x0000_t202" style="position:absolute;left:39032;top:10209;width:10097;height:8077;visibility:visible;mso-wrap-style:square;v-text-anchor:top" o:gfxdata="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">
+                <v:shape id="_x0000_s1049" type="#_x0000_t202" style="position:absolute;left:39032;top:10209;width:10097;height:8077;visibility:visible;mso-wrap-style:square;v-text-anchor:top" o:gfxdata="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">
                   <v:textbox>
                     <w:txbxContent>
                       <w:p>
@@ -2993,7 +3215,7 @@
                     </w:txbxContent>
                   </v:textbox>
                 </v:shape>
-                <v:shape id="Text Box 2" o:spid="_x0000_s1049" type="#_x0000_t202" style="position:absolute;left:14917;top:12869;width:10097;height:8078;visibility:visible;mso-wrap-style:square;v-text-anchor:top" o:gfxdata="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">
+                <v:shape id="_x0000_s1050" type="#_x0000_t202" style="position:absolute;left:14917;top:12869;width:10097;height:8078;visibility:visible;mso-wrap-style:square;v-text-anchor:top" o:gfxdata="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">
                   <v:textbox>
                     <w:txbxContent>
                       <w:p>
@@ -3010,7 +3232,7 @@
                     </w:txbxContent>
                   </v:textbox>
                 </v:shape>
-                <v:shape id="Text Box 2" o:spid="_x0000_s1050" type="#_x0000_t202" style="position:absolute;left:52693;top:10610;width:10096;height:8077;visibility:visible;mso-wrap-style:square;v-text-anchor:top" o:gfxdata="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">
+                <v:shape id="_x0000_s1051" type="#_x0000_t202" style="position:absolute;left:52693;top:10610;width:10096;height:8077;visibility:visible;mso-wrap-style:square;v-text-anchor:top" o:gfxdata="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">
                   <v:textbox>
                     <w:txbxContent>
                       <w:p>
@@ -3030,7 +3252,7 @@
                     </w:txbxContent>
                   </v:textbox>
                 </v:shape>
-                <v:shape id="Text Box 2" o:spid="_x0000_s1051" type="#_x0000_t202" style="position:absolute;left:27003;top:12643;width:10096;height:8078;visibility:visible;mso-wrap-style:square;v-text-anchor:top" o:gfxdata="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">
+                <v:shape id="_x0000_s1052" type="#_x0000_t202" style="position:absolute;left:27003;top:12643;width:10096;height:8078;visibility:visible;mso-wrap-style:square;v-text-anchor:top" o:gfxdata="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">
                   <v:textbox>
                     <w:txbxContent>
                       <w:p>
@@ -3073,7 +3295,7 @@
                     <pic:cNvPicPr/>
                   </pic:nvPicPr>
                   <pic:blipFill>
-                    <a:blip r:embed="rId12"/>
+                    <a:blip r:embed="rId13"/>
                     <a:stretch>
                       <a:fillRect/>
                     </a:stretch>
@@ -3244,11 +3466,11 @@
           </mc:Choice>
           <mc:Fallback>
             <w:pict>
-              <v:group w14:anchorId="178D838A" id="Group 22" o:spid="_x0000_s1052" style="position:absolute;margin-left:249.75pt;margin-top:1.95pt;width:189.15pt;height:1in;z-index:251655680;mso-width-relative:margin" coordorigin="12097,-285" coordsize="24022,9144" o:gfxdata="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">
-                <v:shape id="Straight Arrow Connector 20" o:spid="_x0000_s1053" type="#_x0000_t32" style="position:absolute;left:12097;top:1136;width:8916;height:0;flip:x;visibility:visible;mso-wrap-style:square" o:connectortype="straight" o:gfxdata="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" strokecolor="#9bbb59 [3206]">
+              <v:group w14:anchorId="178D838A" id="Group 22" o:spid="_x0000_s1053" style="position:absolute;margin-left:249.75pt;margin-top:1.95pt;width:189.15pt;height:1in;z-index:251655680;mso-width-relative:margin" coordorigin="12097,-285" coordsize="24022,9144" o:gfxdata="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">
+                <v:shape id="Straight Arrow Connector 20" o:spid="_x0000_s1054" type="#_x0000_t32" style="position:absolute;left:12097;top:1136;width:8916;height:0;flip:x;visibility:visible;mso-wrap-style:square" o:connectortype="straight" o:gfxdata="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" strokecolor="#9bbb59 [3206]">
                   <v:stroke endarrow="open"/>
                 </v:shape>
-                <v:shape id="Text Box 21" o:spid="_x0000_s1054" type="#_x0000_t202" style="position:absolute;left:20171;top:-285;width:15949;height:9143;visibility:visible;mso-wrap-style:square;v-text-anchor:top" o:gfxdata="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" fillcolor="white [3201]" strokeweight=".5pt">
+                <v:shape id="Text Box 21" o:spid="_x0000_s1055" type="#_x0000_t202" style="position:absolute;left:20171;top:-285;width:15949;height:9143;visibility:visible;mso-wrap-style:square;v-text-anchor:top" o:gfxdata="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" fillcolor="white [3201]" strokeweight=".5pt">
                   <v:textbox>
                     <w:txbxContent>
                       <w:p>
@@ -3295,7 +3517,7 @@
                     <pic:cNvPicPr/>
                   </pic:nvPicPr>
                   <pic:blipFill>
-                    <a:blip r:embed="rId13"/>
+                    <a:blip r:embed="rId14"/>
                     <a:stretch>
                       <a:fillRect/>
                     </a:stretch>
@@ -3486,7 +3708,7 @@
                           <pic:cNvPicPr/>
                         </pic:nvPicPr>
                         <pic:blipFill>
-                          <a:blip r:embed="rId14"/>
+                          <a:blip r:embed="rId15"/>
                           <a:stretch>
                             <a:fillRect/>
                           </a:stretch>
@@ -3544,7 +3766,7 @@
                           <pic:cNvPicPr/>
                         </pic:nvPicPr>
                         <pic:blipFill>
-                          <a:blip r:embed="rId15"/>
+                          <a:blip r:embed="rId16"/>
                           <a:stretch>
                             <a:fillRect/>
                           </a:stretch>
@@ -3597,7 +3819,7 @@
                           <pic:cNvPicPr/>
                         </pic:nvPicPr>
                         <pic:blipFill>
-                          <a:blip r:embed="rId16"/>
+                          <a:blip r:embed="rId17"/>
                           <a:stretch>
                             <a:fillRect/>
                           </a:stretch>
@@ -3684,7 +3906,7 @@
                           <pic:cNvPicPr/>
                         </pic:nvPicPr>
                         <pic:blipFill>
-                          <a:blip r:embed="rId17"/>
+                          <a:blip r:embed="rId18"/>
                           <a:stretch>
                             <a:fillRect/>
                           </a:stretch>
@@ -3754,7 +3976,7 @@
                           <pic:cNvPicPr/>
                         </pic:nvPicPr>
                         <pic:blipFill>
-                          <a:blip r:embed="rId18"/>
+                          <a:blip r:embed="rId19"/>
                           <a:stretch>
                             <a:fillRect/>
                           </a:stretch>
@@ -3814,129 +4036,6 @@
                   <wp:extent cx="2009775" cy="657225"/>
                   <wp:effectExtent l="0" t="0" r="9525" b="9525"/>
                   <wp:docPr id="28" name="Picture 28"/>
-                  <wp:cNvGraphicFramePr>
-                    <a:graphicFrameLocks xmlns:a="http://schemas.openxmlformats.org/drawingml/2006/main" noChangeAspect="1"/>
-                  </wp:cNvGraphicFramePr>
-                  <a:graphic xmlns:a="http://schemas.openxmlformats.org/drawingml/2006/main">
-                    <a:graphicData uri="http://schemas.openxmlformats.org/drawingml/2006/picture">
-                      <pic:pic xmlns:pic="http://schemas.openxmlformats.org/drawingml/2006/picture">
-                        <pic:nvPicPr>
-                          <pic:cNvPr id="0" name=""/>
-                          <pic:cNvPicPr/>
-                        </pic:nvPicPr>
-                        <pic:blipFill>
-                          <a:blip r:embed="rId19"/>
-                          <a:stretch>
-                            <a:fillRect/>
-                          </a:stretch>
-                        </pic:blipFill>
-                        <pic:spPr>
-                          <a:xfrm>
-                            <a:off x="0" y="0"/>
-                            <a:ext cx="2009775" cy="657225"/>
-                          </a:xfrm>
-                          <a:prstGeom prst="rect">
-                            <a:avLst/>
-                          </a:prstGeom>
-                        </pic:spPr>
-                      </pic:pic>
-                    </a:graphicData>
-                  </a:graphic>
-                </wp:inline>
-              </w:drawing>
-            </w:r>
-          </w:p>
-        </w:tc>
-        <w:tc>
-          <w:tcPr>
-            <w:tcW w:w="2430" w:type="dxa"/>
-          </w:tcPr>
-          <w:p>
-            <w:pPr>
-              <w:rPr>
-                <w:rFonts w:asciiTheme="majorHAnsi" w:eastAsiaTheme="majorEastAsia" w:hAnsiTheme="majorHAnsi" w:cstheme="majorBidi"/>
-                <w:b/>
-                <w:bCs/>
-                <w:color w:val="365F91" w:themeColor="accent1" w:themeShade="BF"/>
-                <w:sz w:val="32"/>
-                <w:szCs w:val="28"/>
-              </w:rPr>
-            </w:pPr>
-            <w:r>
-              <w:rPr>
-                <w:noProof/>
-                <w:lang w:val="en-CA" w:eastAsia="en-CA"/>
-              </w:rPr>
-              <w:drawing>
-                <wp:inline distT="0" distB="0" distL="0" distR="0" wp14:anchorId="7EBDAD57" wp14:editId="4DAFD9F7">
-                  <wp:extent cx="514350" cy="419100"/>
-                  <wp:effectExtent l="0" t="0" r="0" b="0"/>
-                  <wp:docPr id="290" name="Picture 290"/>
-                  <wp:cNvGraphicFramePr>
-                    <a:graphicFrameLocks xmlns:a="http://schemas.openxmlformats.org/drawingml/2006/main" noChangeAspect="1"/>
-                  </wp:cNvGraphicFramePr>
-                  <a:graphic xmlns:a="http://schemas.openxmlformats.org/drawingml/2006/main">
-                    <a:graphicData uri="http://schemas.openxmlformats.org/drawingml/2006/picture">
-                      <pic:pic xmlns:pic="http://schemas.openxmlformats.org/drawingml/2006/picture">
-                        <pic:nvPicPr>
-                          <pic:cNvPr id="0" name=""/>
-                          <pic:cNvPicPr/>
-                        </pic:nvPicPr>
-                        <pic:blipFill>
-                          <a:blip r:embed="rId15"/>
-                          <a:stretch>
-                            <a:fillRect/>
-                          </a:stretch>
-                        </pic:blipFill>
-                        <pic:spPr>
-                          <a:xfrm>
-                            <a:off x="0" y="0"/>
-                            <a:ext cx="514350" cy="419100"/>
-                          </a:xfrm>
-                          <a:prstGeom prst="rect">
-                            <a:avLst/>
-                          </a:prstGeom>
-                        </pic:spPr>
-                      </pic:pic>
-                    </a:graphicData>
-                  </a:graphic>
-                </wp:inline>
-              </w:drawing>
-            </w:r>
-          </w:p>
-        </w:tc>
-      </w:tr>
-      <w:tr>
-        <w:tc>
-          <w:tcPr>
-            <w:tcW w:w="2628" w:type="dxa"/>
-          </w:tcPr>
-          <w:p>
-            <w:r>
-              <w:t>logo</w:t>
-            </w:r>
-          </w:p>
-        </w:tc>
-        <w:tc>
-          <w:tcPr>
-            <w:tcW w:w="4320" w:type="dxa"/>
-          </w:tcPr>
-          <w:p>
-            <w:pPr>
-              <w:rPr>
-                <w:noProof/>
-              </w:rPr>
-            </w:pPr>
-            <w:r>
-              <w:rPr>
-                <w:noProof/>
-                <w:lang w:val="en-CA" w:eastAsia="en-CA"/>
-              </w:rPr>
-              <w:drawing>
-                <wp:inline distT="0" distB="0" distL="0" distR="0" wp14:anchorId="52F0F30D" wp14:editId="00A90F38">
-                  <wp:extent cx="2000250" cy="685800"/>
-                  <wp:effectExtent l="0" t="0" r="0" b="0"/>
-                  <wp:docPr id="29" name="Picture 29"/>
                   <wp:cNvGraphicFramePr>
                     <a:graphicFrameLocks xmlns:a="http://schemas.openxmlformats.org/drawingml/2006/main" noChangeAspect="1"/>
                   </wp:cNvGraphicFramePr>
@@ -3956,6 +4055,129 @@
                         <pic:spPr>
                           <a:xfrm>
                             <a:off x="0" y="0"/>
+                            <a:ext cx="2009775" cy="657225"/>
+                          </a:xfrm>
+                          <a:prstGeom prst="rect">
+                            <a:avLst/>
+                          </a:prstGeom>
+                        </pic:spPr>
+                      </pic:pic>
+                    </a:graphicData>
+                  </a:graphic>
+                </wp:inline>
+              </w:drawing>
+            </w:r>
+          </w:p>
+        </w:tc>
+        <w:tc>
+          <w:tcPr>
+            <w:tcW w:w="2430" w:type="dxa"/>
+          </w:tcPr>
+          <w:p>
+            <w:pPr>
+              <w:rPr>
+                <w:rFonts w:asciiTheme="majorHAnsi" w:eastAsiaTheme="majorEastAsia" w:hAnsiTheme="majorHAnsi" w:cstheme="majorBidi"/>
+                <w:b/>
+                <w:bCs/>
+                <w:color w:val="365F91" w:themeColor="accent1" w:themeShade="BF"/>
+                <w:sz w:val="32"/>
+                <w:szCs w:val="28"/>
+              </w:rPr>
+            </w:pPr>
+            <w:r>
+              <w:rPr>
+                <w:noProof/>
+                <w:lang w:val="en-CA" w:eastAsia="en-CA"/>
+              </w:rPr>
+              <w:drawing>
+                <wp:inline distT="0" distB="0" distL="0" distR="0" wp14:anchorId="7EBDAD57" wp14:editId="4DAFD9F7">
+                  <wp:extent cx="514350" cy="419100"/>
+                  <wp:effectExtent l="0" t="0" r="0" b="0"/>
+                  <wp:docPr id="290" name="Picture 290"/>
+                  <wp:cNvGraphicFramePr>
+                    <a:graphicFrameLocks xmlns:a="http://schemas.openxmlformats.org/drawingml/2006/main" noChangeAspect="1"/>
+                  </wp:cNvGraphicFramePr>
+                  <a:graphic xmlns:a="http://schemas.openxmlformats.org/drawingml/2006/main">
+                    <a:graphicData uri="http://schemas.openxmlformats.org/drawingml/2006/picture">
+                      <pic:pic xmlns:pic="http://schemas.openxmlformats.org/drawingml/2006/picture">
+                        <pic:nvPicPr>
+                          <pic:cNvPr id="0" name=""/>
+                          <pic:cNvPicPr/>
+                        </pic:nvPicPr>
+                        <pic:blipFill>
+                          <a:blip r:embed="rId16"/>
+                          <a:stretch>
+                            <a:fillRect/>
+                          </a:stretch>
+                        </pic:blipFill>
+                        <pic:spPr>
+                          <a:xfrm>
+                            <a:off x="0" y="0"/>
+                            <a:ext cx="514350" cy="419100"/>
+                          </a:xfrm>
+                          <a:prstGeom prst="rect">
+                            <a:avLst/>
+                          </a:prstGeom>
+                        </pic:spPr>
+                      </pic:pic>
+                    </a:graphicData>
+                  </a:graphic>
+                </wp:inline>
+              </w:drawing>
+            </w:r>
+          </w:p>
+        </w:tc>
+      </w:tr>
+      <w:tr>
+        <w:tc>
+          <w:tcPr>
+            <w:tcW w:w="2628" w:type="dxa"/>
+          </w:tcPr>
+          <w:p>
+            <w:r>
+              <w:t>logo</w:t>
+            </w:r>
+          </w:p>
+        </w:tc>
+        <w:tc>
+          <w:tcPr>
+            <w:tcW w:w="4320" w:type="dxa"/>
+          </w:tcPr>
+          <w:p>
+            <w:pPr>
+              <w:rPr>
+                <w:noProof/>
+              </w:rPr>
+            </w:pPr>
+            <w:r>
+              <w:rPr>
+                <w:noProof/>
+                <w:lang w:val="en-CA" w:eastAsia="en-CA"/>
+              </w:rPr>
+              <w:drawing>
+                <wp:inline distT="0" distB="0" distL="0" distR="0" wp14:anchorId="52F0F30D" wp14:editId="00A90F38">
+                  <wp:extent cx="2000250" cy="685800"/>
+                  <wp:effectExtent l="0" t="0" r="0" b="0"/>
+                  <wp:docPr id="29" name="Picture 29"/>
+                  <wp:cNvGraphicFramePr>
+                    <a:graphicFrameLocks xmlns:a="http://schemas.openxmlformats.org/drawingml/2006/main" noChangeAspect="1"/>
+                  </wp:cNvGraphicFramePr>
+                  <a:graphic xmlns:a="http://schemas.openxmlformats.org/drawingml/2006/main">
+                    <a:graphicData uri="http://schemas.openxmlformats.org/drawingml/2006/picture">
+                      <pic:pic xmlns:pic="http://schemas.openxmlformats.org/drawingml/2006/picture">
+                        <pic:nvPicPr>
+                          <pic:cNvPr id="0" name=""/>
+                          <pic:cNvPicPr/>
+                        </pic:nvPicPr>
+                        <pic:blipFill>
+                          <a:blip r:embed="rId21"/>
+                          <a:stretch>
+                            <a:fillRect/>
+                          </a:stretch>
+                        </pic:blipFill>
+                        <pic:spPr>
+                          <a:xfrm>
+                            <a:off x="0" y="0"/>
                             <a:ext cx="2000250" cy="685800"/>
                           </a:xfrm>
                           <a:prstGeom prst="rect">
@@ -4006,7 +4228,7 @@
                           <pic:cNvPicPr/>
                         </pic:nvPicPr>
                         <pic:blipFill>
-                          <a:blip r:embed="rId15"/>
+                          <a:blip r:embed="rId16"/>
                           <a:stretch>
                             <a:fillRect/>
                           </a:stretch>
@@ -4121,7 +4343,7 @@
                     <pic:cNvPicPr/>
                   </pic:nvPicPr>
                   <pic:blipFill>
-                    <a:blip r:embed="rId21"/>
+                    <a:blip r:embed="rId22"/>
                     <a:stretch>
                       <a:fillRect/>
                     </a:stretch>
@@ -4162,7 +4384,7 @@
                     <pic:cNvPicPr/>
                   </pic:nvPicPr>
                   <pic:blipFill>
-                    <a:blip r:embed="rId22"/>
+                    <a:blip r:embed="rId23"/>
                     <a:stretch>
                       <a:fillRect/>
                     </a:stretch>
@@ -4281,7 +4503,7 @@
                     <pic:cNvPicPr/>
                   </pic:nvPicPr>
                   <pic:blipFill>
-                    <a:blip r:embed="rId23"/>
+                    <a:blip r:embed="rId24"/>
                     <a:stretch>
                       <a:fillRect/>
                     </a:stretch>
@@ -4328,7 +4550,7 @@
       <w:pPr>
         <w:pStyle w:val="Heading2"/>
         <w:sectPr>
-          <w:headerReference w:type="default" r:id="rId24"/>
+          <w:headerReference w:type="default" r:id="rId25"/>
           <w:pgSz w:w="12240" w:h="15840"/>
           <w:pgMar w:top="1440" w:right="1440" w:bottom="1440" w:left="1440" w:header="720" w:footer="720" w:gutter="0"/>
           <w:pgNumType w:start="0"/>
@@ -4368,7 +4590,7 @@
                     </pic:cNvPicPr>
                   </pic:nvPicPr>
                   <pic:blipFill>
-                    <a:blip r:embed="rId25">
+                    <a:blip r:embed="rId26">
                       <a:extLst>
                         <a:ext uri="{28A0092B-C50C-407E-A947-70E740481C1C}">
                           <a14:useLocalDpi xmlns:a14="http://schemas.microsoft.com/office/drawing/2010/main" val="0"/>
@@ -4437,7 +4659,7 @@
                     </pic:cNvPicPr>
                   </pic:nvPicPr>
                   <pic:blipFill>
-                    <a:blip r:embed="rId26" cstate="print">
+                    <a:blip r:embed="rId27" cstate="print">
                       <a:extLst>
                         <a:ext uri="{28A0092B-C50C-407E-A947-70E740481C1C}">
                           <a14:useLocalDpi xmlns:a14="http://schemas.microsoft.com/office/drawing/2010/main" val="0"/>
@@ -4591,7 +4813,7 @@
                           <pic:cNvPicPr/>
                         </pic:nvPicPr>
                         <pic:blipFill>
-                          <a:blip r:embed="rId20"/>
+                          <a:blip r:embed="rId21"/>
                           <a:stretch>
                             <a:fillRect/>
                           </a:stretch>
@@ -4682,7 +4904,7 @@
                           </pic:cNvPicPr>
                         </pic:nvPicPr>
                         <pic:blipFill>
-                          <a:blip r:embed="rId27">
+                          <a:blip r:embed="rId28">
                             <a:extLst>
                               <a:ext uri="{28A0092B-C50C-407E-A947-70E740481C1C}">
                                 <a14:useLocalDpi xmlns:a14="http://schemas.microsoft.com/office/drawing/2010/main" val="0"/>
@@ -4764,7 +4986,7 @@
                           <pic:cNvPicPr/>
                         </pic:nvPicPr>
                         <pic:blipFill>
-                          <a:blip r:embed="rId14"/>
+                          <a:blip r:embed="rId15"/>
                           <a:stretch>
                             <a:fillRect/>
                           </a:stretch>
@@ -4849,7 +5071,7 @@
                     <pic:cNvPicPr/>
                   </pic:nvPicPr>
                   <pic:blipFill>
-                    <a:blip r:embed="rId28"/>
+                    <a:blip r:embed="rId29"/>
                     <a:stretch>
                       <a:fillRect/>
                     </a:stretch>
@@ -4931,7 +5153,7 @@
                     <pic:cNvPicPr/>
                   </pic:nvPicPr>
                   <pic:blipFill>
-                    <a:blip r:embed="rId29"/>
+                    <a:blip r:embed="rId30"/>
                     <a:stretch>
                       <a:fillRect/>
                     </a:stretch>
@@ -5002,7 +5224,7 @@
                     <pic:cNvPicPr/>
                   </pic:nvPicPr>
                   <pic:blipFill>
-                    <a:blip r:embed="rId30"/>
+                    <a:blip r:embed="rId31"/>
                     <a:stretch>
                       <a:fillRect/>
                     </a:stretch>
@@ -5063,7 +5285,7 @@
                     <pic:cNvPicPr/>
                   </pic:nvPicPr>
                   <pic:blipFill>
-                    <a:blip r:embed="rId31"/>
+                    <a:blip r:embed="rId32"/>
                     <a:stretch>
                       <a:fillRect/>
                     </a:stretch>
@@ -5115,7 +5337,7 @@
       <w:r>
         <w:t xml:space="preserve"> </w:t>
       </w:r>
-      <w:hyperlink r:id="rId32" w:history="1">
+      <w:hyperlink r:id="rId33" w:history="1">
         <w:r>
           <w:rPr>
             <w:rStyle w:val="Hyperlink"/>
@@ -5131,7 +5353,7 @@
       <w:r>
         <w:t xml:space="preserve"> </w:t>
       </w:r>
-      <w:hyperlink r:id="rId33" w:history="1">
+      <w:hyperlink r:id="rId34" w:history="1">
         <w:r>
           <w:rPr>
             <w:rStyle w:val="Hyperlink"/>
@@ -5177,7 +5399,7 @@
       </w:r>
     </w:p>
     <w:p>
-      <w:hyperlink r:id="rId34" w:history="1">
+      <w:hyperlink r:id="rId35" w:history="1">
         <w:r>
           <w:rPr>
             <w:rStyle w:val="Hyperlink"/>
@@ -5195,7 +5417,7 @@
       <w:proofErr w:type="spellEnd"/>
     </w:p>
     <w:p>
-      <w:hyperlink r:id="rId35" w:history="1">
+      <w:hyperlink r:id="rId36" w:history="1">
         <w:r>
           <w:rPr>
             <w:rStyle w:val="Hyperlink"/>
@@ -5216,7 +5438,7 @@
       </w:r>
     </w:p>
     <w:p>
-      <w:hyperlink r:id="rId36" w:history="1">
+      <w:hyperlink r:id="rId37" w:history="1">
         <w:r>
           <w:rPr>
             <w:rStyle w:val="Hyperlink"/>
@@ -7390,7 +7612,7 @@
 </file>
 
 <file path=customXml/itemProps2.xml><?xml version="1.0" encoding="utf-8"?>
-<ds:datastoreItem xmlns:ds="http://schemas.openxmlformats.org/officeDocument/2006/customXml" ds:itemID="{E9E236D2-2E32-47AB-BADE-5160EBB879B5}">
+<ds:datastoreItem xmlns:ds="http://schemas.openxmlformats.org/officeDocument/2006/customXml" ds:itemID="{51AA8DB3-0F71-4EB6-931B-20AECEA713FC}">
   <ds:schemaRefs>
     <ds:schemaRef ds:uri="http://schemas.openxmlformats.org/officeDocument/2006/bibliography"/>
   </ds:schemaRefs>

</xml_diff>